<commit_message>
Corrección guión, Esqueleto y solicitudes gráficas
</commit_message>
<xml_diff>
--- a/fuentes/contenidos/grado06/guion11/CN_06_11_REC260.docx
+++ b/fuentes/contenidos/grado06/guion11/CN_06_11_REC260.docx
@@ -11,8 +11,6 @@
           <w:lang w:val="es-ES_tradnl"/>
         </w:rPr>
       </w:pPr>
-      <w:bookmarkStart w:id="0" w:name="_GoBack"/>
-      <w:bookmarkEnd w:id="0"/>
       <w:r>
         <w:rPr>
           <w:rFonts w:asciiTheme="majorHAnsi" w:hAnsiTheme="majorHAnsi"/>
@@ -3644,6 +3642,7 @@
           <w:sz w:val="18"/>
           <w:szCs w:val="18"/>
           <w:shd w:val="clear" w:color="auto" w:fill="222222"/>
+          <w:lang w:val="es-ES"/>
         </w:rPr>
         <w:t> </w:t>
       </w:r>
@@ -3656,6 +3655,7 @@
             <w:sz w:val="18"/>
             <w:szCs w:val="18"/>
             <w:shd w:val="clear" w:color="auto" w:fill="222222"/>
+            <w:lang w:val="es-ES"/>
           </w:rPr>
           <w:t>169291706</w:t>
         </w:r>
@@ -4566,6 +4566,7 @@
           <w:sz w:val="18"/>
           <w:szCs w:val="18"/>
           <w:shd w:val="clear" w:color="auto" w:fill="FFFFFF"/>
+          <w:lang w:val="es-ES"/>
         </w:rPr>
         <w:t>90849980</w:t>
       </w:r>
@@ -5024,6 +5025,7 @@
           <w:sz w:val="18"/>
           <w:szCs w:val="18"/>
           <w:shd w:val="clear" w:color="auto" w:fill="FFFFFF"/>
+          <w:lang w:val="es-ES"/>
         </w:rPr>
         <w:t>199353026</w:t>
       </w:r>
@@ -5471,6 +5473,7 @@
           <w:sz w:val="18"/>
           <w:szCs w:val="18"/>
           <w:shd w:val="clear" w:color="auto" w:fill="FFFFFF"/>
+          <w:lang w:val="es-ES"/>
         </w:rPr>
         <w:t>196696478</w:t>
       </w:r>
@@ -5925,8 +5928,9 @@
           <w:sz w:val="18"/>
           <w:szCs w:val="18"/>
           <w:shd w:val="clear" w:color="auto" w:fill="FFFFFF"/>
-        </w:rPr>
-        <w:t>225835249</w:t>
+          <w:lang w:val="es-ES"/>
+        </w:rPr>
+        <w:t>111948473</w:t>
       </w:r>
     </w:p>
     <w:p>
@@ -6363,16 +6367,19 @@
         </w:rPr>
         <w:t xml:space="preserve"> </w:t>
       </w:r>
-      <w:r>
-        <w:rPr>
-          <w:rFonts w:ascii="Arial" w:hAnsi="Arial" w:cs="Arial"/>
-          <w:color w:val="333333"/>
-          <w:sz w:val="18"/>
-          <w:szCs w:val="18"/>
-          <w:shd w:val="clear" w:color="auto" w:fill="FFFFFF"/>
-        </w:rPr>
-        <w:t>136919735</w:t>
-      </w:r>
+      <w:hyperlink r:id="rId8" w:history="1">
+        <w:r>
+          <w:rPr>
+            <w:rStyle w:val="Hipervnculo"/>
+            <w:rFonts w:ascii="Arial" w:hAnsi="Arial" w:cs="Arial"/>
+            <w:color w:val="C2E1ED"/>
+            <w:sz w:val="18"/>
+            <w:szCs w:val="18"/>
+            <w:shd w:val="clear" w:color="auto" w:fill="222222"/>
+          </w:rPr>
+          <w:t>172055363</w:t>
+        </w:r>
+      </w:hyperlink>
     </w:p>
     <w:p>
       <w:pPr>
@@ -6836,6 +6843,7 @@
           <w:sz w:val="18"/>
           <w:szCs w:val="18"/>
           <w:shd w:val="clear" w:color="auto" w:fill="FFFFFF"/>
+          <w:lang w:val="es-ES"/>
         </w:rPr>
         <w:t>204587881</w:t>
       </w:r>
@@ -7282,6 +7290,7 @@
           <w:sz w:val="18"/>
           <w:szCs w:val="18"/>
           <w:shd w:val="clear" w:color="auto" w:fill="FFFFFF"/>
+          <w:lang w:val="es-ES"/>
         </w:rPr>
         <w:t>103192598</w:t>
       </w:r>
@@ -7560,6 +7569,8 @@
           <w:lang w:val="es-ES_tradnl"/>
         </w:rPr>
       </w:pPr>
+      <w:bookmarkStart w:id="0" w:name="_GoBack"/>
+      <w:bookmarkEnd w:id="0"/>
     </w:p>
     <w:sectPr>
       <w:pgSz w:w="11900" w:h="16840"/>

</xml_diff>